<commit_message>
manuscript updates for publication
</commit_message>
<xml_diff>
--- a/docs/manuscript/HNet_manuscript_Erdogan_Taskesen.docx
+++ b/docs/manuscript/HNet_manuscript_Erdogan_Taskesen.docx
@@ -11588,7 +11588,23 @@
           <w:b/>
           <w:bCs/>
         </w:rPr>
-        <w:t>Sprinkler</w:t>
+        <w:t xml:space="preserve">Detection </w:t>
+      </w:r>
+      <w:r>
+        <w:rPr>
+          <w:rFonts w:asciiTheme="majorHAnsi" w:hAnsiTheme="majorHAnsi"/>
+          <w:b/>
+          <w:bCs/>
+        </w:rPr>
+        <w:t>node-links using the s</w:t>
+      </w:r>
+      <w:r>
+        <w:rPr>
+          <w:rFonts w:asciiTheme="majorHAnsi" w:hAnsiTheme="majorHAnsi"/>
+          <w:b/>
+          <w:bCs/>
+        </w:rPr>
+        <w:t>prinkler</w:t>
       </w:r>
       <w:r>
         <w:rPr>
@@ -12236,7 +12252,14 @@
         <w:rPr>
           <w:rFonts w:asciiTheme="majorHAnsi" w:hAnsiTheme="majorHAnsi"/>
         </w:rPr>
-        <w:t xml:space="preserve"> (</w:t>
+        <w:t xml:space="preserve"> </w:t>
+      </w:r>
+      <w:r>
+        <w:rPr>
+          <w:rFonts w:asciiTheme="majorHAnsi" w:hAnsiTheme="majorHAnsi"/>
+        </w:rPr>
+        <w:lastRenderedPageBreak/>
+        <w:t>(</w:t>
       </w:r>
       <w:r>
         <w:rPr>
@@ -12272,14 +12295,7 @@
         <w:rPr>
           <w:rFonts w:asciiTheme="majorHAnsi" w:hAnsiTheme="majorHAnsi"/>
         </w:rPr>
-        <w:t xml:space="preserve">no </w:t>
-      </w:r>
-      <w:r>
-        <w:rPr>
-          <w:rFonts w:asciiTheme="majorHAnsi" w:hAnsiTheme="majorHAnsi"/>
-        </w:rPr>
-        <w:lastRenderedPageBreak/>
-        <w:t>C</w:t>
+        <w:t>no C</w:t>
       </w:r>
       <w:r>
         <w:rPr>
@@ -12657,13 +12673,14 @@
           <w:rFonts w:asciiTheme="majorHAnsi" w:hAnsiTheme="majorHAnsi"/>
         </w:rPr>
       </w:pPr>
+      <w:bookmarkStart w:id="0" w:name="_Hlk40012915"/>
       <w:r>
         <w:rPr>
           <w:rFonts w:asciiTheme="majorHAnsi" w:hAnsiTheme="majorHAnsi"/>
           <w:b/>
           <w:bCs/>
         </w:rPr>
-        <w:t>Alarm</w:t>
+        <w:t>Performance compared to other methods</w:t>
       </w:r>
       <w:r>
         <w:rPr>
@@ -12671,22 +12688,6 @@
           <w:b/>
           <w:bCs/>
         </w:rPr>
-        <w:t xml:space="preserve"> </w:t>
-      </w:r>
-      <w:r>
-        <w:rPr>
-          <w:rFonts w:asciiTheme="majorHAnsi" w:hAnsiTheme="majorHAnsi"/>
-          <w:b/>
-          <w:bCs/>
-        </w:rPr>
-        <w:t>data set</w:t>
-      </w:r>
-      <w:r>
-        <w:rPr>
-          <w:rFonts w:asciiTheme="majorHAnsi" w:hAnsiTheme="majorHAnsi"/>
-          <w:b/>
-          <w:bCs/>
-        </w:rPr>
         <w:t>.</w:t>
       </w:r>
       <w:r>
@@ -13914,6 +13915,7 @@
         <w:t>).</w:t>
       </w:r>
     </w:p>
+    <w:bookmarkEnd w:id="0"/>
     <w:p>
       <w:pPr>
         <w:spacing w:line="360" w:lineRule="auto"/>
@@ -19147,7 +19149,7 @@
 </file>
 
 <file path=customXml/itemProps1.xml><?xml version="1.0" encoding="utf-8"?>
-<ds:datastoreItem xmlns:ds="http://schemas.openxmlformats.org/officeDocument/2006/customXml" ds:itemID="{782080BE-C3E6-44ED-93F7-0542AFC6A00E}">
+<ds:datastoreItem xmlns:ds="http://schemas.openxmlformats.org/officeDocument/2006/customXml" ds:itemID="{FA471DBB-097D-4E50-BE67-022D5001D0B0}">
   <ds:schemaRefs>
     <ds:schemaRef ds:uri="http://schemas.openxmlformats.org/officeDocument/2006/bibliography"/>
   </ds:schemaRefs>

</xml_diff>